<commit_message>
Minor Updates to The Document File
</commit_message>
<xml_diff>
--- a/Discussions/Midyear_Discussion/Final/documentation_betterEcom.docx
+++ b/Discussions/Midyear_Discussion/Final/documentation_betterEcom.docx
@@ -575,21 +575,17 @@
       <w:r>
         <w:t xml:space="preserve">a Better E-com will combine the features existing in the old and new E-com and other platforms like Acadox and blackboard in </w:t>
       </w:r>
-      <w:proofErr w:type="spellStart"/>
-      <w:r>
-        <w:t>oneplace</w:t>
-      </w:r>
-      <w:proofErr w:type="spellEnd"/>
-      <w:r>
-        <w:t xml:space="preserve">, while removing unnecessary (not be helpful in the new E-com) features and adding new features and have a good look (design). By doing this, we will help new FCAI generations to have a better learning experience. </w:t>
-      </w:r>
-      <w:proofErr w:type="gramStart"/>
-      <w:r>
-        <w:t>In order to</w:t>
-      </w:r>
-      <w:proofErr w:type="gramEnd"/>
-      <w:r>
-        <w:t xml:space="preserve"> build our application, we will use .net with C# and JavaScript with Angular.</w:t>
+      <w:r>
+        <w:t>one place</w:t>
+      </w:r>
+      <w:r>
+        <w:t>, while removing unnecessary (not be helpful in the new E-com) features and adding new features and have a good look (design). By doing this, we will help new FCAI generations to have a better learning experience. In order to build our application, we will use .</w:t>
+      </w:r>
+      <w:r>
+        <w:t>NET</w:t>
+      </w:r>
+      <w:r>
+        <w:t xml:space="preserve"> with C# and JavaScript with Angular.</w:t>
       </w:r>
     </w:p>
     <w:p/>
@@ -2164,7 +2160,13 @@
         <w:t xml:space="preserve"> </w:t>
       </w:r>
       <w:r>
-        <w:t xml:space="preserve">.net and make the frontend framework </w:t>
+        <w:t>.</w:t>
+      </w:r>
+      <w:r>
+        <w:t>NET</w:t>
+      </w:r>
+      <w:r>
+        <w:t xml:space="preserve"> and make the frontend framework </w:t>
       </w:r>
       <w:r>
         <w:t>Angular</w:t>
@@ -2433,14 +2435,12 @@
         </w:rPr>
         <w:t xml:space="preserve"> E-learning system built to organize courses and their </w:t>
       </w:r>
-      <w:proofErr w:type="gramStart"/>
       <w:r>
         <w:rPr>
           <w:szCs w:val="28"/>
         </w:rPr>
-        <w:t>materials</w:t>
-      </w:r>
-      <w:proofErr w:type="gramEnd"/>
+        <w:t>materials.</w:t>
+      </w:r>
     </w:p>
     <w:p>
       <w:pPr>
@@ -7342,9 +7342,46 @@
     </w:p>
     <w:p>
       <w:pPr>
-        <w:jc w:val="both"/>
-        <w:rPr>
-          <w:lang w:bidi="ar-EG"/>
+        <w:pStyle w:val="ListParagraph"/>
+        <w:numPr>
+          <w:ilvl w:val="0"/>
+          <w:numId w:val="8"/>
+        </w:numPr>
+        <w:rPr>
+          <w:lang w:val="en-GB"/>
+        </w:rPr>
+      </w:pPr>
+      <w:r>
+        <w:rPr>
+          <w:b/>
+          <w:bCs/>
+          <w:lang w:val="en-GB"/>
+        </w:rPr>
+        <w:t xml:space="preserve">Security: </w:t>
+      </w:r>
+      <w:r>
+        <w:rPr>
+          <w:lang w:val="en-GB"/>
+        </w:rPr>
+        <w:t>The passwords should be hashed before storing them in the database.</w:t>
+      </w:r>
+    </w:p>
+    <w:p>
+      <w:pPr>
+        <w:pStyle w:val="ListParagraph"/>
+        <w:rPr>
+          <w:b/>
+          <w:bCs/>
+          <w:rtl/>
+          <w:lang w:val="en-GB"/>
+        </w:rPr>
+      </w:pPr>
+    </w:p>
+    <w:p>
+      <w:pPr>
+        <w:pStyle w:val="ListParagraph"/>
+        <w:rPr>
+          <w:lang w:val="en-GB"/>
         </w:rPr>
       </w:pPr>
     </w:p>
@@ -7364,6 +7401,7 @@
         <w:rPr>
           <w:lang w:bidi="ar-EG"/>
         </w:rPr>
+        <w:lastRenderedPageBreak/>
         <w:t>U</w:t>
       </w:r>
       <w:r>
@@ -8854,7 +8892,13 @@
               </w:rPr>
             </w:pPr>
             <w:r>
-              <w:t>Construct class diagram.</w:t>
+              <w:t>Construct class diagram</w:t>
+            </w:r>
+            <w:r>
+              <w:t>s</w:t>
+            </w:r>
+            <w:r>
+              <w:t>.</w:t>
             </w:r>
           </w:p>
         </w:tc>
@@ -10241,6 +10285,146 @@
     </w:lvl>
   </w:abstractNum>
   <w:abstractNum w:abstractNumId="7" w15:restartNumberingAfterBreak="0">
+    <w:nsid w:val="5A647D00"/>
+    <w:multiLevelType w:val="hybridMultilevel"/>
+    <w:tmpl w:val="84705592"/>
+    <w:lvl w:ilvl="0" w:tplc="5BEE3352">
+      <w:start w:val="1"/>
+      <w:numFmt w:val="bullet"/>
+      <w:lvlText w:val="•"/>
+      <w:lvlJc w:val="left"/>
+      <w:pPr>
+        <w:tabs>
+          <w:tab w:val="num" w:pos="720"/>
+        </w:tabs>
+        <w:ind w:left="720" w:hanging="360"/>
+      </w:pPr>
+      <w:rPr>
+        <w:rFonts w:ascii="Arial" w:hAnsi="Arial" w:hint="default"/>
+      </w:rPr>
+    </w:lvl>
+    <w:lvl w:ilvl="1" w:tplc="33082E56" w:tentative="1">
+      <w:start w:val="1"/>
+      <w:numFmt w:val="bullet"/>
+      <w:lvlText w:val="•"/>
+      <w:lvlJc w:val="left"/>
+      <w:pPr>
+        <w:tabs>
+          <w:tab w:val="num" w:pos="1440"/>
+        </w:tabs>
+        <w:ind w:left="1440" w:hanging="360"/>
+      </w:pPr>
+      <w:rPr>
+        <w:rFonts w:ascii="Arial" w:hAnsi="Arial" w:hint="default"/>
+      </w:rPr>
+    </w:lvl>
+    <w:lvl w:ilvl="2" w:tplc="05FAC270" w:tentative="1">
+      <w:start w:val="1"/>
+      <w:numFmt w:val="bullet"/>
+      <w:lvlText w:val="•"/>
+      <w:lvlJc w:val="left"/>
+      <w:pPr>
+        <w:tabs>
+          <w:tab w:val="num" w:pos="2160"/>
+        </w:tabs>
+        <w:ind w:left="2160" w:hanging="360"/>
+      </w:pPr>
+      <w:rPr>
+        <w:rFonts w:ascii="Arial" w:hAnsi="Arial" w:hint="default"/>
+      </w:rPr>
+    </w:lvl>
+    <w:lvl w:ilvl="3" w:tplc="DD605E58" w:tentative="1">
+      <w:start w:val="1"/>
+      <w:numFmt w:val="bullet"/>
+      <w:lvlText w:val="•"/>
+      <w:lvlJc w:val="left"/>
+      <w:pPr>
+        <w:tabs>
+          <w:tab w:val="num" w:pos="2880"/>
+        </w:tabs>
+        <w:ind w:left="2880" w:hanging="360"/>
+      </w:pPr>
+      <w:rPr>
+        <w:rFonts w:ascii="Arial" w:hAnsi="Arial" w:hint="default"/>
+      </w:rPr>
+    </w:lvl>
+    <w:lvl w:ilvl="4" w:tplc="B95A3C36" w:tentative="1">
+      <w:start w:val="1"/>
+      <w:numFmt w:val="bullet"/>
+      <w:lvlText w:val="•"/>
+      <w:lvlJc w:val="left"/>
+      <w:pPr>
+        <w:tabs>
+          <w:tab w:val="num" w:pos="3600"/>
+        </w:tabs>
+        <w:ind w:left="3600" w:hanging="360"/>
+      </w:pPr>
+      <w:rPr>
+        <w:rFonts w:ascii="Arial" w:hAnsi="Arial" w:hint="default"/>
+      </w:rPr>
+    </w:lvl>
+    <w:lvl w:ilvl="5" w:tplc="34308612" w:tentative="1">
+      <w:start w:val="1"/>
+      <w:numFmt w:val="bullet"/>
+      <w:lvlText w:val="•"/>
+      <w:lvlJc w:val="left"/>
+      <w:pPr>
+        <w:tabs>
+          <w:tab w:val="num" w:pos="4320"/>
+        </w:tabs>
+        <w:ind w:left="4320" w:hanging="360"/>
+      </w:pPr>
+      <w:rPr>
+        <w:rFonts w:ascii="Arial" w:hAnsi="Arial" w:hint="default"/>
+      </w:rPr>
+    </w:lvl>
+    <w:lvl w:ilvl="6" w:tplc="D9AEAA26" w:tentative="1">
+      <w:start w:val="1"/>
+      <w:numFmt w:val="bullet"/>
+      <w:lvlText w:val="•"/>
+      <w:lvlJc w:val="left"/>
+      <w:pPr>
+        <w:tabs>
+          <w:tab w:val="num" w:pos="5040"/>
+        </w:tabs>
+        <w:ind w:left="5040" w:hanging="360"/>
+      </w:pPr>
+      <w:rPr>
+        <w:rFonts w:ascii="Arial" w:hAnsi="Arial" w:hint="default"/>
+      </w:rPr>
+    </w:lvl>
+    <w:lvl w:ilvl="7" w:tplc="DFB4A0CE" w:tentative="1">
+      <w:start w:val="1"/>
+      <w:numFmt w:val="bullet"/>
+      <w:lvlText w:val="•"/>
+      <w:lvlJc w:val="left"/>
+      <w:pPr>
+        <w:tabs>
+          <w:tab w:val="num" w:pos="5760"/>
+        </w:tabs>
+        <w:ind w:left="5760" w:hanging="360"/>
+      </w:pPr>
+      <w:rPr>
+        <w:rFonts w:ascii="Arial" w:hAnsi="Arial" w:hint="default"/>
+      </w:rPr>
+    </w:lvl>
+    <w:lvl w:ilvl="8" w:tplc="A2728330" w:tentative="1">
+      <w:start w:val="1"/>
+      <w:numFmt w:val="bullet"/>
+      <w:lvlText w:val="•"/>
+      <w:lvlJc w:val="left"/>
+      <w:pPr>
+        <w:tabs>
+          <w:tab w:val="num" w:pos="6480"/>
+        </w:tabs>
+        <w:ind w:left="6480" w:hanging="360"/>
+      </w:pPr>
+      <w:rPr>
+        <w:rFonts w:ascii="Arial" w:hAnsi="Arial" w:hint="default"/>
+      </w:rPr>
+    </w:lvl>
+  </w:abstractNum>
+  <w:abstractNum w:abstractNumId="8" w15:restartNumberingAfterBreak="0">
     <w:nsid w:val="73054582"/>
     <w:multiLevelType w:val="multilevel"/>
     <w:tmpl w:val="0409001F"/>
@@ -10329,7 +10513,7 @@
       </w:pPr>
     </w:lvl>
   </w:abstractNum>
-  <w:abstractNum w:abstractNumId="8" w15:restartNumberingAfterBreak="0">
+  <w:abstractNum w:abstractNumId="9" w15:restartNumberingAfterBreak="0">
     <w:nsid w:val="7D074851"/>
     <w:multiLevelType w:val="multilevel"/>
     <w:tmpl w:val="54E2E8A0"/>
@@ -10484,7 +10668,7 @@
     <w:abstractNumId w:val="2"/>
   </w:num>
   <w:num w:numId="3">
-    <w:abstractNumId w:val="7"/>
+    <w:abstractNumId w:val="8"/>
   </w:num>
   <w:num w:numId="4">
     <w:abstractNumId w:val="4"/>
@@ -10493,7 +10677,7 @@
     <w:abstractNumId w:val="6"/>
   </w:num>
   <w:num w:numId="6">
-    <w:abstractNumId w:val="8"/>
+    <w:abstractNumId w:val="9"/>
   </w:num>
   <w:num w:numId="7">
     <w:abstractNumId w:val="3"/>
@@ -10503,6 +10687,9 @@
   </w:num>
   <w:num w:numId="9">
     <w:abstractNumId w:val="1"/>
+  </w:num>
+  <w:num w:numId="10">
+    <w:abstractNumId w:val="7"/>
   </w:num>
 </w:numbering>
 </file>
@@ -10952,7 +11139,6 @@
   <w:style w:type="character" w:default="1" w:styleId="DefaultParagraphFont">
     <w:name w:val="Default Paragraph Font"/>
     <w:uiPriority w:val="1"/>
-    <w:semiHidden/>
     <w:unhideWhenUsed/>
   </w:style>
   <w:style w:type="table" w:default="1" w:styleId="TableNormal">

</xml_diff>

<commit_message>
Update Deliver Assignment Sequence Diagram
</commit_message>
<xml_diff>
--- a/Discussions/Midyear_Discussion/Final/documentation_betterEcom.docx
+++ b/Discussions/Midyear_Discussion/Final/documentation_betterEcom.docx
@@ -579,7 +579,15 @@
         <w:t>one place</w:t>
       </w:r>
       <w:r>
-        <w:t>, while removing unnecessary (not be helpful in the new E-com) features and adding new features and have a good look (design). By doing this, we will help new FCAI generations to have a better learning experience. In order to build our application, we will use .</w:t>
+        <w:t xml:space="preserve">, while removing unnecessary (not be helpful in the new E-com) features and adding new features and have a good look (design). By doing this, we will help new FCAI generations to have a better learning experience. </w:t>
+      </w:r>
+      <w:proofErr w:type="gramStart"/>
+      <w:r>
+        <w:t>In order to</w:t>
+      </w:r>
+      <w:proofErr w:type="gramEnd"/>
+      <w:r>
+        <w:t xml:space="preserve"> build our application, we will use .</w:t>
       </w:r>
       <w:r>
         <w:t>NET</w:t>
@@ -8132,9 +8140,9 @@
           <w:lang w:bidi="ar-EG"/>
         </w:rPr>
         <w:drawing>
-          <wp:inline distT="0" distB="0" distL="0" distR="0" wp14:anchorId="4E1CD2D4" wp14:editId="78246E79">
-            <wp:extent cx="5943600" cy="3481070"/>
-            <wp:effectExtent l="0" t="0" r="0" b="5080"/>
+          <wp:inline distT="0" distB="0" distL="0" distR="0" wp14:anchorId="4E1CD2D4" wp14:editId="062C42A7">
+            <wp:extent cx="5943600" cy="3371559"/>
+            <wp:effectExtent l="0" t="0" r="0" b="635"/>
             <wp:docPr id="11" name="Graphic 11"/>
             <wp:cNvGraphicFramePr>
               <a:graphicFrameLocks xmlns:a="http://schemas.openxmlformats.org/drawingml/2006/main" noChangeAspect="1"/>
@@ -8143,7 +8151,7 @@
               <a:graphicData uri="http://schemas.openxmlformats.org/drawingml/2006/picture">
                 <pic:pic xmlns:pic="http://schemas.openxmlformats.org/drawingml/2006/picture">
                   <pic:nvPicPr>
-                    <pic:cNvPr id="1" name=""/>
+                    <pic:cNvPr id="11" name="Graphic 11"/>
                     <pic:cNvPicPr/>
                   </pic:nvPicPr>
                   <pic:blipFill>
@@ -8161,7 +8169,7 @@
                   <pic:spPr>
                     <a:xfrm>
                       <a:off x="0" y="0"/>
-                      <a:ext cx="5943600" cy="3481070"/>
+                      <a:ext cx="5943600" cy="3371559"/>
                     </a:xfrm>
                     <a:prstGeom prst="rect">
                       <a:avLst/>
@@ -11139,6 +11147,7 @@
   <w:style w:type="character" w:default="1" w:styleId="DefaultParagraphFont">
     <w:name w:val="Default Paragraph Font"/>
     <w:uiPriority w:val="1"/>
+    <w:semiHidden/>
     <w:unhideWhenUsed/>
   </w:style>
   <w:style w:type="table" w:default="1" w:styleId="TableNormal">

</xml_diff>